<commit_message>
Modified OLA and DCU
</commit_message>
<xml_diff>
--- a/TP/Documento objetivo, límite y alcance.docx
+++ b/TP/Documento objetivo, límite y alcance.docx
@@ -822,7 +822,7 @@
     </w:p>
     <w:p>
       <w:pPr>
-        <w:pStyle w:val="Prrafodelista"/>
+        <w:pStyle w:val="ListParagraph"/>
         <w:numPr>
           <w:ilvl w:val="0"/>
           <w:numId w:val="10"/>
@@ -834,7 +834,7 @@
     </w:p>
     <w:p>
       <w:pPr>
-        <w:pStyle w:val="Prrafodelista"/>
+        <w:pStyle w:val="ListParagraph"/>
         <w:numPr>
           <w:ilvl w:val="0"/>
           <w:numId w:val="10"/>
@@ -846,7 +846,7 @@
     </w:p>
     <w:p>
       <w:pPr>
-        <w:pStyle w:val="Prrafodelista"/>
+        <w:pStyle w:val="ListParagraph"/>
         <w:numPr>
           <w:ilvl w:val="0"/>
           <w:numId w:val="10"/>
@@ -858,7 +858,7 @@
     </w:p>
     <w:p>
       <w:pPr>
-        <w:pStyle w:val="Prrafodelista"/>
+        <w:pStyle w:val="ListParagraph"/>
         <w:numPr>
           <w:ilvl w:val="0"/>
           <w:numId w:val="10"/>
@@ -870,7 +870,7 @@
     </w:p>
     <w:p>
       <w:pPr>
-        <w:pStyle w:val="Prrafodelista"/>
+        <w:pStyle w:val="ListParagraph"/>
         <w:numPr>
           <w:ilvl w:val="0"/>
           <w:numId w:val="10"/>
@@ -912,7 +912,7 @@
     </w:p>
     <w:p>
       <w:pPr>
-        <w:pStyle w:val="Prrafodelista"/>
+        <w:pStyle w:val="ListParagraph"/>
         <w:numPr>
           <w:ilvl w:val="0"/>
           <w:numId w:val="11"/>
@@ -942,17 +942,17 @@
     </w:p>
     <w:p>
       <w:pPr>
-        <w:pStyle w:val="Prrafodelista"/>
-        <w:rPr>
-          <w:b/>
-          <w:sz w:val="28"/>
-          <w:szCs w:val="28"/>
-        </w:rPr>
-      </w:pPr>
-    </w:p>
-    <w:p>
-      <w:pPr>
-        <w:pStyle w:val="Prrafodelista"/>
+        <w:pStyle w:val="ListParagraph"/>
+        <w:rPr>
+          <w:b/>
+          <w:sz w:val="28"/>
+          <w:szCs w:val="28"/>
+        </w:rPr>
+      </w:pPr>
+    </w:p>
+    <w:p>
+      <w:pPr>
+        <w:pStyle w:val="ListParagraph"/>
         <w:ind w:left="1416"/>
       </w:pPr>
       <w:r>
@@ -964,7 +964,7 @@
     </w:p>
     <w:p>
       <w:pPr>
-        <w:pStyle w:val="Prrafodelista"/>
+        <w:pStyle w:val="ListParagraph"/>
         <w:ind w:left="1416"/>
       </w:pPr>
       <w:r>
@@ -976,7 +976,7 @@
     </w:p>
     <w:p>
       <w:pPr>
-        <w:pStyle w:val="Prrafodelista"/>
+        <w:pStyle w:val="ListParagraph"/>
         <w:ind w:left="1416"/>
       </w:pPr>
       <w:r>
@@ -991,7 +991,7 @@
     </w:p>
     <w:p>
       <w:pPr>
-        <w:pStyle w:val="Prrafodelista"/>
+        <w:pStyle w:val="ListParagraph"/>
         <w:ind w:left="1416"/>
       </w:pPr>
       <w:r>
@@ -1000,7 +1000,7 @@
     </w:p>
     <w:p>
       <w:pPr>
-        <w:pStyle w:val="Prrafodelista"/>
+        <w:pStyle w:val="ListParagraph"/>
         <w:ind w:left="1416"/>
       </w:pPr>
       <w:r>
@@ -1009,7 +1009,7 @@
     </w:p>
     <w:p>
       <w:pPr>
-        <w:pStyle w:val="Prrafodelista"/>
+        <w:pStyle w:val="ListParagraph"/>
         <w:ind w:left="1416"/>
       </w:pPr>
       <w:r>
@@ -1024,7 +1024,7 @@
     </w:p>
     <w:p>
       <w:pPr>
-        <w:pStyle w:val="Prrafodelista"/>
+        <w:pStyle w:val="ListParagraph"/>
         <w:ind w:left="1416"/>
       </w:pPr>
       <w:r>
@@ -1039,7 +1039,7 @@
     </w:p>
     <w:p>
       <w:pPr>
-        <w:pStyle w:val="Prrafodelista"/>
+        <w:pStyle w:val="ListParagraph"/>
         <w:ind w:left="1416"/>
       </w:pPr>
       <w:r>
@@ -1048,13 +1048,13 @@
     </w:p>
     <w:p>
       <w:pPr>
-        <w:pStyle w:val="Prrafodelista"/>
-        <w:ind w:left="1416"/>
-      </w:pPr>
-    </w:p>
-    <w:p>
-      <w:pPr>
-        <w:pStyle w:val="Prrafodelista"/>
+        <w:pStyle w:val="ListParagraph"/>
+        <w:ind w:left="1416"/>
+      </w:pPr>
+    </w:p>
+    <w:p>
+      <w:pPr>
+        <w:pStyle w:val="ListParagraph"/>
         <w:numPr>
           <w:ilvl w:val="0"/>
           <w:numId w:val="11"/>
@@ -1084,13 +1084,13 @@
     </w:p>
     <w:p>
       <w:pPr>
-        <w:pStyle w:val="Prrafodelista"/>
-        <w:ind w:left="1416"/>
-      </w:pPr>
-    </w:p>
-    <w:p>
-      <w:pPr>
-        <w:pStyle w:val="Prrafodelista"/>
+        <w:pStyle w:val="ListParagraph"/>
+        <w:ind w:left="1416"/>
+      </w:pPr>
+    </w:p>
+    <w:p>
+      <w:pPr>
+        <w:pStyle w:val="ListParagraph"/>
         <w:ind w:left="1416"/>
       </w:pPr>
       <w:r>
@@ -1099,7 +1099,7 @@
     </w:p>
     <w:p>
       <w:pPr>
-        <w:pStyle w:val="Prrafodelista"/>
+        <w:pStyle w:val="ListParagraph"/>
         <w:ind w:left="1416"/>
       </w:pPr>
       <w:r>
@@ -1108,7 +1108,7 @@
     </w:p>
     <w:p>
       <w:pPr>
-        <w:pStyle w:val="Prrafodelista"/>
+        <w:pStyle w:val="ListParagraph"/>
         <w:ind w:left="1416"/>
       </w:pPr>
       <w:r>
@@ -1121,7 +1121,7 @@
     </w:p>
     <w:p>
       <w:pPr>
-        <w:pStyle w:val="Prrafodelista"/>
+        <w:pStyle w:val="ListParagraph"/>
         <w:ind w:left="1416"/>
       </w:pPr>
       <w:r>
@@ -1130,19 +1130,19 @@
     </w:p>
     <w:p>
       <w:pPr>
-        <w:pStyle w:val="Prrafodelista"/>
-        <w:ind w:left="1416"/>
-      </w:pPr>
-    </w:p>
-    <w:p>
-      <w:pPr>
-        <w:pStyle w:val="Prrafodelista"/>
-        <w:ind w:left="1416"/>
-      </w:pPr>
-    </w:p>
-    <w:p>
-      <w:pPr>
-        <w:pStyle w:val="Prrafodelista"/>
+        <w:pStyle w:val="ListParagraph"/>
+        <w:ind w:left="1416"/>
+      </w:pPr>
+    </w:p>
+    <w:p>
+      <w:pPr>
+        <w:pStyle w:val="ListParagraph"/>
+        <w:ind w:left="1416"/>
+      </w:pPr>
+    </w:p>
+    <w:p>
+      <w:pPr>
+        <w:pStyle w:val="ListParagraph"/>
         <w:numPr>
           <w:ilvl w:val="0"/>
           <w:numId w:val="11"/>
@@ -1153,16 +1153,14 @@
           <w:szCs w:val="28"/>
         </w:rPr>
       </w:pPr>
-      <w:proofErr w:type="spellStart"/>
-      <w:r>
-        <w:rPr>
-          <w:b/>
-          <w:sz w:val="28"/>
-          <w:szCs w:val="28"/>
-        </w:rPr>
-        <w:t>Modulo</w:t>
-      </w:r>
-      <w:proofErr w:type="spellEnd"/>
+      <w:r>
+        <w:rPr>
+          <w:b/>
+          <w:sz w:val="28"/>
+          <w:szCs w:val="28"/>
+        </w:rPr>
+        <w:t>Módulo</w:t>
+      </w:r>
       <w:r>
         <w:rPr>
           <w:b/>
@@ -1182,30 +1180,28 @@
     </w:p>
     <w:p>
       <w:pPr>
-        <w:pStyle w:val="Prrafodelista"/>
-        <w:ind w:left="1416"/>
-      </w:pPr>
-    </w:p>
-    <w:p>
-      <w:pPr>
-        <w:pStyle w:val="Prrafodelista"/>
+        <w:pStyle w:val="ListParagraph"/>
+        <w:ind w:left="1416"/>
+      </w:pPr>
+    </w:p>
+    <w:p>
+      <w:pPr>
+        <w:pStyle w:val="ListParagraph"/>
         <w:ind w:left="1416"/>
       </w:pPr>
       <w:r>
         <w:t xml:space="preserve">- Visualizar </w:t>
       </w:r>
-      <w:proofErr w:type="spellStart"/>
       <w:r>
         <w:t>envi</w:t>
       </w:r>
       <w:r>
-        <w:t>o</w:t>
-      </w:r>
-      <w:proofErr w:type="spellEnd"/>
-    </w:p>
-    <w:p>
-      <w:pPr>
-        <w:pStyle w:val="Prrafodelista"/>
+        <w:t>ó</w:t>
+      </w:r>
+    </w:p>
+    <w:p>
+      <w:pPr>
+        <w:pStyle w:val="ListParagraph"/>
         <w:ind w:left="1416"/>
       </w:pPr>
       <w:r>
@@ -1235,37 +1231,27 @@
     </w:p>
     <w:p>
       <w:pPr>
-        <w:pStyle w:val="Prrafodelista"/>
-        <w:ind w:left="1416"/>
-      </w:pPr>
-      <w:r>
-        <w:t xml:space="preserve">-Elegir forma de </w:t>
-      </w:r>
-      <w:r>
-        <w:t>envió</w:t>
-      </w:r>
-    </w:p>
-    <w:p>
-      <w:pPr>
-        <w:pStyle w:val="Prrafodelista"/>
-        <w:ind w:left="1416"/>
-      </w:pPr>
-    </w:p>
-    <w:p>
-      <w:pPr>
-        <w:pStyle w:val="Prrafodelista"/>
-        <w:ind w:left="1416"/>
-      </w:pPr>
-    </w:p>
-    <w:p>
-      <w:pPr>
-        <w:pStyle w:val="Prrafodelista"/>
-        <w:ind w:left="1416"/>
-      </w:pPr>
-    </w:p>
-    <w:p>
-      <w:pPr>
-        <w:pStyle w:val="Prrafodelista"/>
+        <w:pStyle w:val="ListParagraph"/>
+        <w:ind w:left="1416"/>
+      </w:pPr>
+      <w:bookmarkStart w:id="1" w:name="_GoBack"/>
+      <w:bookmarkEnd w:id="1"/>
+    </w:p>
+    <w:p>
+      <w:pPr>
+        <w:pStyle w:val="ListParagraph"/>
+        <w:ind w:left="1416"/>
+      </w:pPr>
+    </w:p>
+    <w:p>
+      <w:pPr>
+        <w:pStyle w:val="ListParagraph"/>
+        <w:ind w:left="1416"/>
+      </w:pPr>
+    </w:p>
+    <w:p>
+      <w:pPr>
+        <w:pStyle w:val="ListParagraph"/>
         <w:numPr>
           <w:ilvl w:val="0"/>
           <w:numId w:val="11"/>
@@ -1295,13 +1281,13 @@
     </w:p>
     <w:p>
       <w:pPr>
-        <w:pStyle w:val="Prrafodelista"/>
-        <w:ind w:left="1416"/>
-      </w:pPr>
-    </w:p>
-    <w:p>
-      <w:pPr>
-        <w:pStyle w:val="Prrafodelista"/>
+        <w:pStyle w:val="ListParagraph"/>
+        <w:ind w:left="1416"/>
+      </w:pPr>
+    </w:p>
+    <w:p>
+      <w:pPr>
+        <w:pStyle w:val="ListParagraph"/>
         <w:ind w:left="1416"/>
       </w:pPr>
       <w:r>
@@ -1310,7 +1296,7 @@
     </w:p>
     <w:p>
       <w:pPr>
-        <w:pStyle w:val="Prrafodelista"/>
+        <w:pStyle w:val="ListParagraph"/>
         <w:ind w:left="1416"/>
       </w:pPr>
       <w:r>
@@ -1319,7 +1305,7 @@
     </w:p>
     <w:p>
       <w:pPr>
-        <w:pStyle w:val="Prrafodelista"/>
+        <w:pStyle w:val="ListParagraph"/>
         <w:ind w:left="1416"/>
       </w:pPr>
       <w:r>
@@ -1328,7 +1314,7 @@
     </w:p>
     <w:p>
       <w:pPr>
-        <w:pStyle w:val="Prrafodelista"/>
+        <w:pStyle w:val="ListParagraph"/>
         <w:ind w:left="1416"/>
       </w:pPr>
       <w:r>
@@ -1337,7 +1323,7 @@
     </w:p>
     <w:p>
       <w:pPr>
-        <w:pStyle w:val="Prrafodelista"/>
+        <w:pStyle w:val="ListParagraph"/>
         <w:ind w:left="1416"/>
       </w:pPr>
       <w:r>
@@ -1346,7 +1332,7 @@
     </w:p>
     <w:p>
       <w:pPr>
-        <w:pStyle w:val="Prrafodelista"/>
+        <w:pStyle w:val="ListParagraph"/>
         <w:ind w:left="1416"/>
       </w:pPr>
       <w:r>
@@ -1355,30 +1341,30 @@
     </w:p>
     <w:p>
       <w:pPr>
-        <w:pStyle w:val="Prrafodelista"/>
-        <w:ind w:left="1416"/>
-      </w:pPr>
-    </w:p>
-    <w:p>
-      <w:pPr>
-        <w:pStyle w:val="Prrafodelista"/>
-        <w:ind w:left="1416"/>
-      </w:pPr>
-    </w:p>
-    <w:p>
-      <w:pPr>
-        <w:pStyle w:val="Prrafodelista"/>
-        <w:ind w:left="1416"/>
-        <w:rPr>
-          <w:b/>
-          <w:sz w:val="28"/>
-          <w:szCs w:val="28"/>
-        </w:rPr>
-      </w:pPr>
-    </w:p>
-    <w:p>
-      <w:pPr>
-        <w:pStyle w:val="Prrafodelista"/>
+        <w:pStyle w:val="ListParagraph"/>
+        <w:ind w:left="1416"/>
+      </w:pPr>
+    </w:p>
+    <w:p>
+      <w:pPr>
+        <w:pStyle w:val="ListParagraph"/>
+        <w:ind w:left="1416"/>
+      </w:pPr>
+    </w:p>
+    <w:p>
+      <w:pPr>
+        <w:pStyle w:val="ListParagraph"/>
+        <w:ind w:left="1416"/>
+        <w:rPr>
+          <w:b/>
+          <w:sz w:val="28"/>
+          <w:szCs w:val="28"/>
+        </w:rPr>
+      </w:pPr>
+    </w:p>
+    <w:p>
+      <w:pPr>
+        <w:pStyle w:val="ListParagraph"/>
         <w:numPr>
           <w:ilvl w:val="0"/>
           <w:numId w:val="11"/>
@@ -1408,13 +1394,13 @@
     </w:p>
     <w:p>
       <w:pPr>
-        <w:pStyle w:val="Prrafodelista"/>
-        <w:ind w:left="1416"/>
-      </w:pPr>
-    </w:p>
-    <w:p>
-      <w:pPr>
-        <w:pStyle w:val="Prrafodelista"/>
+        <w:pStyle w:val="ListParagraph"/>
+        <w:ind w:left="1416"/>
+      </w:pPr>
+    </w:p>
+    <w:p>
+      <w:pPr>
+        <w:pStyle w:val="ListParagraph"/>
         <w:ind w:left="1416"/>
       </w:pPr>
       <w:r>
@@ -1426,7 +1412,7 @@
     </w:p>
     <w:p>
       <w:pPr>
-        <w:pStyle w:val="Prrafodelista"/>
+        <w:pStyle w:val="ListParagraph"/>
         <w:ind w:left="1416"/>
       </w:pPr>
       <w:r>
@@ -1435,7 +1421,7 @@
     </w:p>
     <w:p>
       <w:pPr>
-        <w:pStyle w:val="Prrafodelista"/>
+        <w:pStyle w:val="ListParagraph"/>
         <w:ind w:left="1416"/>
       </w:pPr>
       <w:r>
@@ -1444,7 +1430,7 @@
     </w:p>
     <w:p>
       <w:pPr>
-        <w:pStyle w:val="Prrafodelista"/>
+        <w:pStyle w:val="ListParagraph"/>
         <w:ind w:left="1416"/>
       </w:pPr>
       <w:r>
@@ -1459,7 +1445,7 @@
     </w:p>
     <w:p>
       <w:pPr>
-        <w:pStyle w:val="Prrafodelista"/>
+        <w:pStyle w:val="ListParagraph"/>
         <w:ind w:left="1416"/>
       </w:pPr>
       <w:r>
@@ -1468,7 +1454,7 @@
     </w:p>
     <w:p>
       <w:pPr>
-        <w:pStyle w:val="Prrafodelista"/>
+        <w:pStyle w:val="ListParagraph"/>
         <w:ind w:left="1416"/>
       </w:pPr>
       <w:r>
@@ -1477,7 +1463,7 @@
     </w:p>
     <w:p>
       <w:pPr>
-        <w:pStyle w:val="Prrafodelista"/>
+        <w:pStyle w:val="ListParagraph"/>
         <w:ind w:left="1416"/>
       </w:pPr>
       <w:r>
@@ -1486,19 +1472,19 @@
     </w:p>
     <w:p>
       <w:pPr>
-        <w:pStyle w:val="Prrafodelista"/>
-        <w:ind w:left="1416"/>
-      </w:pPr>
-    </w:p>
-    <w:p>
-      <w:pPr>
-        <w:pStyle w:val="Prrafodelista"/>
-        <w:ind w:left="1416"/>
-      </w:pPr>
-    </w:p>
-    <w:p>
-      <w:pPr>
-        <w:pStyle w:val="Prrafodelista"/>
+        <w:pStyle w:val="ListParagraph"/>
+        <w:ind w:left="1416"/>
+      </w:pPr>
+    </w:p>
+    <w:p>
+      <w:pPr>
+        <w:pStyle w:val="ListParagraph"/>
+        <w:ind w:left="1416"/>
+      </w:pPr>
+    </w:p>
+    <w:p>
+      <w:pPr>
+        <w:pStyle w:val="ListParagraph"/>
         <w:numPr>
           <w:ilvl w:val="0"/>
           <w:numId w:val="11"/>
@@ -1568,13 +1554,13 @@
     </w:p>
     <w:p>
       <w:pPr>
-        <w:pStyle w:val="Prrafodelista"/>
-        <w:ind w:left="1416"/>
-      </w:pPr>
-    </w:p>
-    <w:p>
-      <w:pPr>
-        <w:pStyle w:val="Prrafodelista"/>
+        <w:pStyle w:val="ListParagraph"/>
+        <w:ind w:left="1416"/>
+      </w:pPr>
+    </w:p>
+    <w:p>
+      <w:pPr>
+        <w:pStyle w:val="ListParagraph"/>
         <w:ind w:left="1416"/>
       </w:pPr>
       <w:r>
@@ -1583,7 +1569,7 @@
     </w:p>
     <w:p>
       <w:pPr>
-        <w:pStyle w:val="Prrafodelista"/>
+        <w:pStyle w:val="ListParagraph"/>
         <w:ind w:left="1416"/>
       </w:pPr>
       <w:r>
@@ -1592,7 +1578,7 @@
     </w:p>
     <w:p>
       <w:pPr>
-        <w:pStyle w:val="Prrafodelista"/>
+        <w:pStyle w:val="ListParagraph"/>
         <w:ind w:left="1416"/>
       </w:pPr>
       <w:r>
@@ -1601,7 +1587,7 @@
     </w:p>
     <w:p>
       <w:pPr>
-        <w:pStyle w:val="Prrafodelista"/>
+        <w:pStyle w:val="ListParagraph"/>
         <w:ind w:left="1416"/>
       </w:pPr>
       <w:r>
@@ -1610,7 +1596,7 @@
     </w:p>
     <w:p>
       <w:pPr>
-        <w:pStyle w:val="Prrafodelista"/>
+        <w:pStyle w:val="ListParagraph"/>
         <w:ind w:left="1416"/>
       </w:pPr>
       <w:r>
@@ -1619,7 +1605,7 @@
     </w:p>
     <w:p>
       <w:pPr>
-        <w:pStyle w:val="Prrafodelista"/>
+        <w:pStyle w:val="ListParagraph"/>
         <w:ind w:left="1416"/>
       </w:pPr>
       <w:r>
@@ -1639,7 +1625,7 @@
     </w:p>
     <w:p>
       <w:pPr>
-        <w:pStyle w:val="Prrafodelista"/>
+        <w:pStyle w:val="ListParagraph"/>
         <w:ind w:left="1416"/>
       </w:pPr>
       <w:r>
@@ -1648,27 +1634,27 @@
     </w:p>
     <w:p>
       <w:pPr>
-        <w:pStyle w:val="Prrafodelista"/>
-        <w:rPr>
-          <w:b/>
-          <w:sz w:val="28"/>
-          <w:szCs w:val="28"/>
-        </w:rPr>
-      </w:pPr>
-    </w:p>
-    <w:p>
-      <w:pPr>
-        <w:pStyle w:val="Prrafodelista"/>
-        <w:rPr>
-          <w:b/>
-          <w:sz w:val="28"/>
-          <w:szCs w:val="28"/>
-        </w:rPr>
-      </w:pPr>
-    </w:p>
-    <w:p>
-      <w:pPr>
-        <w:pStyle w:val="Prrafodelista"/>
+        <w:pStyle w:val="ListParagraph"/>
+        <w:rPr>
+          <w:b/>
+          <w:sz w:val="28"/>
+          <w:szCs w:val="28"/>
+        </w:rPr>
+      </w:pPr>
+    </w:p>
+    <w:p>
+      <w:pPr>
+        <w:pStyle w:val="ListParagraph"/>
+        <w:rPr>
+          <w:b/>
+          <w:sz w:val="28"/>
+          <w:szCs w:val="28"/>
+        </w:rPr>
+      </w:pPr>
+    </w:p>
+    <w:p>
+      <w:pPr>
+        <w:pStyle w:val="ListParagraph"/>
         <w:numPr>
           <w:ilvl w:val="0"/>
           <w:numId w:val="11"/>
@@ -1730,13 +1716,13 @@
     </w:p>
     <w:p>
       <w:pPr>
-        <w:pStyle w:val="Prrafodelista"/>
+        <w:pStyle w:val="ListParagraph"/>
         <w:ind w:firstLine="696"/>
       </w:pPr>
     </w:p>
     <w:p>
       <w:pPr>
-        <w:pStyle w:val="Prrafodelista"/>
+        <w:pStyle w:val="ListParagraph"/>
         <w:ind w:firstLine="696"/>
       </w:pPr>
       <w:r>
@@ -1745,7 +1731,7 @@
     </w:p>
     <w:p>
       <w:pPr>
-        <w:pStyle w:val="Prrafodelista"/>
+        <w:pStyle w:val="ListParagraph"/>
         <w:ind w:firstLine="696"/>
       </w:pPr>
       <w:r>
@@ -1754,7 +1740,7 @@
     </w:p>
     <w:p>
       <w:pPr>
-        <w:pStyle w:val="Prrafodelista"/>
+        <w:pStyle w:val="ListParagraph"/>
         <w:ind w:firstLine="696"/>
       </w:pPr>
       <w:r>
@@ -1763,7 +1749,7 @@
     </w:p>
     <w:p>
       <w:pPr>
-        <w:pStyle w:val="Prrafodelista"/>
+        <w:pStyle w:val="ListParagraph"/>
         <w:ind w:firstLine="696"/>
       </w:pPr>
       <w:r>
@@ -1772,7 +1758,7 @@
     </w:p>
     <w:p>
       <w:pPr>
-        <w:pStyle w:val="Prrafodelista"/>
+        <w:pStyle w:val="ListParagraph"/>
         <w:ind w:firstLine="696"/>
       </w:pPr>
       <w:r>
@@ -1792,7 +1778,7 @@
     </w:p>
     <w:p>
       <w:pPr>
-        <w:pStyle w:val="Prrafodelista"/>
+        <w:pStyle w:val="ListParagraph"/>
         <w:ind w:firstLine="696"/>
       </w:pPr>
       <w:r>
@@ -1801,7 +1787,7 @@
     </w:p>
     <w:p>
       <w:pPr>
-        <w:pStyle w:val="Prrafodelista"/>
+        <w:pStyle w:val="ListParagraph"/>
         <w:ind w:firstLine="696"/>
       </w:pPr>
       <w:r>
@@ -1816,13 +1802,13 @@
     </w:p>
     <w:p>
       <w:pPr>
-        <w:pStyle w:val="Prrafodelista"/>
+        <w:pStyle w:val="ListParagraph"/>
         <w:ind w:firstLine="696"/>
       </w:pPr>
     </w:p>
     <w:p>
       <w:pPr>
-        <w:pStyle w:val="Prrafodelista"/>
+        <w:pStyle w:val="ListParagraph"/>
         <w:ind w:left="1416"/>
       </w:pPr>
       <w:r>
@@ -1831,12 +1817,12 @@
     </w:p>
     <w:p>
       <w:pPr>
-        <w:pStyle w:val="Prrafodelista"/>
-      </w:pPr>
-    </w:p>
-    <w:p>
-      <w:pPr>
-        <w:pStyle w:val="Prrafodelista"/>
+        <w:pStyle w:val="ListParagraph"/>
+      </w:pPr>
+    </w:p>
+    <w:p>
+      <w:pPr>
+        <w:pStyle w:val="ListParagraph"/>
         <w:numPr>
           <w:ilvl w:val="0"/>
           <w:numId w:val="11"/>
@@ -1866,13 +1852,13 @@
     </w:p>
     <w:p>
       <w:pPr>
-        <w:pStyle w:val="Prrafodelista"/>
-        <w:ind w:left="1416"/>
-      </w:pPr>
-    </w:p>
-    <w:p>
-      <w:pPr>
-        <w:pStyle w:val="Prrafodelista"/>
+        <w:pStyle w:val="ListParagraph"/>
+        <w:ind w:left="1416"/>
+      </w:pPr>
+    </w:p>
+    <w:p>
+      <w:pPr>
+        <w:pStyle w:val="ListParagraph"/>
         <w:ind w:left="1416"/>
       </w:pPr>
       <w:r>
@@ -1881,7 +1867,7 @@
     </w:p>
     <w:p>
       <w:pPr>
-        <w:pStyle w:val="Prrafodelista"/>
+        <w:pStyle w:val="ListParagraph"/>
         <w:ind w:left="1416"/>
       </w:pPr>
       <w:r>
@@ -1890,7 +1876,7 @@
     </w:p>
     <w:p>
       <w:pPr>
-        <w:pStyle w:val="Prrafodelista"/>
+        <w:pStyle w:val="ListParagraph"/>
         <w:ind w:left="1416"/>
       </w:pPr>
       <w:r>
@@ -1899,13 +1885,13 @@
     </w:p>
     <w:p>
       <w:pPr>
-        <w:pStyle w:val="Prrafodelista"/>
-        <w:ind w:left="1416"/>
-      </w:pPr>
-    </w:p>
-    <w:p>
-      <w:pPr>
-        <w:pStyle w:val="Prrafodelista"/>
+        <w:pStyle w:val="ListParagraph"/>
+        <w:ind w:left="1416"/>
+      </w:pPr>
+    </w:p>
+    <w:p>
+      <w:pPr>
+        <w:pStyle w:val="ListParagraph"/>
         <w:numPr>
           <w:ilvl w:val="0"/>
           <w:numId w:val="11"/>
@@ -1935,13 +1921,13 @@
     </w:p>
     <w:p>
       <w:pPr>
-        <w:pStyle w:val="Prrafodelista"/>
-        <w:ind w:left="1416"/>
-      </w:pPr>
-    </w:p>
-    <w:p>
-      <w:pPr>
-        <w:pStyle w:val="Prrafodelista"/>
+        <w:pStyle w:val="ListParagraph"/>
+        <w:ind w:left="1416"/>
+      </w:pPr>
+    </w:p>
+    <w:p>
+      <w:pPr>
+        <w:pStyle w:val="ListParagraph"/>
         <w:ind w:left="1416"/>
       </w:pPr>
       <w:r>
@@ -1953,7 +1939,7 @@
     </w:p>
     <w:p>
       <w:pPr>
-        <w:pStyle w:val="Prrafodelista"/>
+        <w:pStyle w:val="ListParagraph"/>
         <w:ind w:left="1416"/>
       </w:pPr>
       <w:r>
@@ -1962,7 +1948,7 @@
     </w:p>
     <w:p>
       <w:pPr>
-        <w:pStyle w:val="Prrafodelista"/>
+        <w:pStyle w:val="ListParagraph"/>
         <w:ind w:left="1416"/>
       </w:pPr>
       <w:r>
@@ -1977,7 +1963,7 @@
     </w:p>
     <w:p>
       <w:pPr>
-        <w:pStyle w:val="Prrafodelista"/>
+        <w:pStyle w:val="ListParagraph"/>
         <w:ind w:left="1416"/>
       </w:pPr>
       <w:r>
@@ -1986,13 +1972,13 @@
     </w:p>
     <w:p>
       <w:pPr>
-        <w:pStyle w:val="Prrafodelista"/>
-        <w:ind w:left="1416"/>
-      </w:pPr>
-    </w:p>
-    <w:p>
-      <w:pPr>
-        <w:pStyle w:val="Prrafodelista"/>
+        <w:pStyle w:val="ListParagraph"/>
+        <w:ind w:left="1416"/>
+      </w:pPr>
+    </w:p>
+    <w:p>
+      <w:pPr>
+        <w:pStyle w:val="ListParagraph"/>
         <w:numPr>
           <w:ilvl w:val="0"/>
           <w:numId w:val="11"/>
@@ -2022,13 +2008,13 @@
     </w:p>
     <w:p>
       <w:pPr>
-        <w:pStyle w:val="Prrafodelista"/>
-        <w:ind w:left="1416"/>
-      </w:pPr>
-    </w:p>
-    <w:p>
-      <w:pPr>
-        <w:pStyle w:val="Prrafodelista"/>
+        <w:pStyle w:val="ListParagraph"/>
+        <w:ind w:left="1416"/>
+      </w:pPr>
+    </w:p>
+    <w:p>
+      <w:pPr>
+        <w:pStyle w:val="ListParagraph"/>
         <w:ind w:left="1416"/>
       </w:pPr>
       <w:r>
@@ -2037,7 +2023,7 @@
     </w:p>
     <w:p>
       <w:pPr>
-        <w:pStyle w:val="Prrafodelista"/>
+        <w:pStyle w:val="ListParagraph"/>
         <w:ind w:left="1416"/>
       </w:pPr>
       <w:r>
@@ -2046,7 +2032,7 @@
     </w:p>
     <w:p>
       <w:pPr>
-        <w:pStyle w:val="Prrafodelista"/>
+        <w:pStyle w:val="ListParagraph"/>
         <w:ind w:left="1416"/>
       </w:pPr>
       <w:r>
@@ -2061,7 +2047,7 @@
     </w:p>
     <w:p>
       <w:pPr>
-        <w:pStyle w:val="Prrafodelista"/>
+        <w:pStyle w:val="ListParagraph"/>
         <w:ind w:left="1416"/>
       </w:pPr>
       <w:r>
@@ -2070,7 +2056,7 @@
     </w:p>
     <w:p>
       <w:pPr>
-        <w:pStyle w:val="Prrafodelista"/>
+        <w:pStyle w:val="ListParagraph"/>
         <w:ind w:left="1416"/>
       </w:pPr>
       <w:r>
@@ -2079,7 +2065,7 @@
     </w:p>
     <w:p>
       <w:pPr>
-        <w:pStyle w:val="Prrafodelista"/>
+        <w:pStyle w:val="ListParagraph"/>
         <w:ind w:left="1416"/>
       </w:pPr>
       <w:r>
@@ -2088,13 +2074,13 @@
     </w:p>
     <w:p>
       <w:pPr>
-        <w:pStyle w:val="Prrafodelista"/>
-        <w:ind w:left="1416"/>
-      </w:pPr>
-    </w:p>
-    <w:p>
-      <w:pPr>
-        <w:pStyle w:val="Prrafodelista"/>
+        <w:pStyle w:val="ListParagraph"/>
+        <w:ind w:left="1416"/>
+      </w:pPr>
+    </w:p>
+    <w:p>
+      <w:pPr>
+        <w:pStyle w:val="ListParagraph"/>
         <w:numPr>
           <w:ilvl w:val="0"/>
           <w:numId w:val="11"/>
@@ -2132,13 +2118,13 @@
     </w:p>
     <w:p>
       <w:pPr>
-        <w:pStyle w:val="Prrafodelista"/>
-        <w:ind w:left="1416"/>
-      </w:pPr>
-    </w:p>
-    <w:p>
-      <w:pPr>
-        <w:pStyle w:val="Prrafodelista"/>
+        <w:pStyle w:val="ListParagraph"/>
+        <w:ind w:left="1416"/>
+      </w:pPr>
+    </w:p>
+    <w:p>
+      <w:pPr>
+        <w:pStyle w:val="ListParagraph"/>
         <w:ind w:left="1416"/>
       </w:pPr>
       <w:r>
@@ -2147,7 +2133,7 @@
     </w:p>
     <w:p>
       <w:pPr>
-        <w:pStyle w:val="Prrafodelista"/>
+        <w:pStyle w:val="ListParagraph"/>
         <w:ind w:left="1416"/>
       </w:pPr>
       <w:r>
@@ -2162,7 +2148,7 @@
     </w:p>
     <w:p>
       <w:pPr>
-        <w:pStyle w:val="Prrafodelista"/>
+        <w:pStyle w:val="ListParagraph"/>
         <w:ind w:left="1416"/>
       </w:pPr>
       <w:r>
@@ -2171,7 +2157,7 @@
     </w:p>
     <w:p>
       <w:pPr>
-        <w:pStyle w:val="Prrafodelista"/>
+        <w:pStyle w:val="ListParagraph"/>
         <w:ind w:left="1416"/>
       </w:pPr>
       <w:r>
@@ -2180,13 +2166,13 @@
     </w:p>
     <w:p>
       <w:pPr>
-        <w:pStyle w:val="Prrafodelista"/>
-        <w:ind w:left="1416"/>
-      </w:pPr>
-    </w:p>
-    <w:p>
-      <w:pPr>
-        <w:pStyle w:val="Prrafodelista"/>
+        <w:pStyle w:val="ListParagraph"/>
+        <w:ind w:left="1416"/>
+      </w:pPr>
+    </w:p>
+    <w:p>
+      <w:pPr>
+        <w:pStyle w:val="ListParagraph"/>
         <w:numPr>
           <w:ilvl w:val="0"/>
           <w:numId w:val="11"/>
@@ -2204,7 +2190,6 @@
           <w:sz w:val="28"/>
           <w:szCs w:val="28"/>
         </w:rPr>
-        <w:lastRenderedPageBreak/>
         <w:t xml:space="preserve">Modulo </w:t>
       </w:r>
       <w:r>
@@ -2218,13 +2203,13 @@
     </w:p>
     <w:p>
       <w:pPr>
-        <w:pStyle w:val="Prrafodelista"/>
-        <w:ind w:left="1416"/>
-      </w:pPr>
-    </w:p>
-    <w:p>
-      <w:pPr>
-        <w:pStyle w:val="Prrafodelista"/>
+        <w:pStyle w:val="ListParagraph"/>
+        <w:ind w:left="1416"/>
+      </w:pPr>
+    </w:p>
+    <w:p>
+      <w:pPr>
+        <w:pStyle w:val="ListParagraph"/>
         <w:ind w:left="1416"/>
       </w:pPr>
       <w:r>
@@ -2233,7 +2218,7 @@
     </w:p>
     <w:p>
       <w:pPr>
-        <w:pStyle w:val="Prrafodelista"/>
+        <w:pStyle w:val="ListParagraph"/>
         <w:ind w:left="1416"/>
       </w:pPr>
       <w:r>
@@ -2242,7 +2227,7 @@
     </w:p>
     <w:p>
       <w:pPr>
-        <w:pStyle w:val="Prrafodelista"/>
+        <w:pStyle w:val="ListParagraph"/>
         <w:ind w:left="1416"/>
       </w:pPr>
       <w:r>
@@ -2251,7 +2236,7 @@
     </w:p>
     <w:p>
       <w:pPr>
-        <w:pStyle w:val="Prrafodelista"/>
+        <w:pStyle w:val="ListParagraph"/>
         <w:ind w:left="1416"/>
       </w:pPr>
       <w:r>
@@ -2261,7 +2246,7 @@
     <w:p/>
     <w:p>
       <w:pPr>
-        <w:pStyle w:val="Prrafodelista"/>
+        <w:pStyle w:val="ListParagraph"/>
         <w:numPr>
           <w:ilvl w:val="0"/>
           <w:numId w:val="11"/>
@@ -2291,13 +2276,13 @@
     </w:p>
     <w:p>
       <w:pPr>
-        <w:pStyle w:val="Prrafodelista"/>
-        <w:ind w:left="1416"/>
-      </w:pPr>
-    </w:p>
-    <w:p>
-      <w:pPr>
-        <w:pStyle w:val="Prrafodelista"/>
+        <w:pStyle w:val="ListParagraph"/>
+        <w:ind w:left="1416"/>
+      </w:pPr>
+    </w:p>
+    <w:p>
+      <w:pPr>
+        <w:pStyle w:val="ListParagraph"/>
         <w:ind w:left="1416"/>
       </w:pPr>
       <w:r>
@@ -2306,7 +2291,7 @@
     </w:p>
     <w:p>
       <w:pPr>
-        <w:pStyle w:val="Prrafodelista"/>
+        <w:pStyle w:val="ListParagraph"/>
         <w:ind w:left="1416"/>
       </w:pPr>
       <w:r>
@@ -2315,7 +2300,7 @@
     </w:p>
     <w:p>
       <w:pPr>
-        <w:pStyle w:val="Prrafodelista"/>
+        <w:pStyle w:val="ListParagraph"/>
         <w:ind w:left="1416"/>
       </w:pPr>
       <w:r>
@@ -2324,7 +2309,7 @@
     </w:p>
     <w:p>
       <w:pPr>
-        <w:pStyle w:val="Prrafodelista"/>
+        <w:pStyle w:val="ListParagraph"/>
         <w:ind w:left="1416"/>
       </w:pPr>
       <w:r>
@@ -2333,18 +2318,18 @@
     </w:p>
     <w:p>
       <w:pPr>
-        <w:pStyle w:val="Prrafodelista"/>
-        <w:ind w:left="1416"/>
-        <w:rPr>
-          <w:b/>
-          <w:sz w:val="28"/>
-          <w:szCs w:val="28"/>
-        </w:rPr>
-      </w:pPr>
-    </w:p>
-    <w:p>
-      <w:pPr>
-        <w:pStyle w:val="Prrafodelista"/>
+        <w:pStyle w:val="ListParagraph"/>
+        <w:ind w:left="1416"/>
+        <w:rPr>
+          <w:b/>
+          <w:sz w:val="28"/>
+          <w:szCs w:val="28"/>
+        </w:rPr>
+      </w:pPr>
+    </w:p>
+    <w:p>
+      <w:pPr>
+        <w:pStyle w:val="ListParagraph"/>
         <w:numPr>
           <w:ilvl w:val="0"/>
           <w:numId w:val="11"/>
@@ -2366,13 +2351,13 @@
     </w:p>
     <w:p>
       <w:pPr>
-        <w:pStyle w:val="Prrafodelista"/>
-        <w:ind w:left="1416"/>
-      </w:pPr>
-    </w:p>
-    <w:p>
-      <w:pPr>
-        <w:pStyle w:val="Prrafodelista"/>
+        <w:pStyle w:val="ListParagraph"/>
+        <w:ind w:left="1416"/>
+      </w:pPr>
+    </w:p>
+    <w:p>
+      <w:pPr>
+        <w:pStyle w:val="ListParagraph"/>
         <w:ind w:left="1416"/>
       </w:pPr>
       <w:r>
@@ -2387,7 +2372,7 @@
     </w:p>
     <w:p>
       <w:pPr>
-        <w:pStyle w:val="Prrafodelista"/>
+        <w:pStyle w:val="ListParagraph"/>
         <w:ind w:left="1416"/>
       </w:pPr>
       <w:r>
@@ -2402,7 +2387,7 @@
     </w:p>
     <w:p>
       <w:pPr>
-        <w:pStyle w:val="Prrafodelista"/>
+        <w:pStyle w:val="ListParagraph"/>
         <w:ind w:left="1416"/>
       </w:pPr>
       <w:r>
@@ -2417,7 +2402,7 @@
     </w:p>
     <w:p>
       <w:pPr>
-        <w:pStyle w:val="Prrafodelista"/>
+        <w:pStyle w:val="ListParagraph"/>
         <w:ind w:left="1416"/>
       </w:pPr>
       <w:r>
@@ -2432,7 +2417,7 @@
     </w:p>
     <w:p>
       <w:pPr>
-        <w:pStyle w:val="Prrafodelista"/>
+        <w:pStyle w:val="ListParagraph"/>
         <w:ind w:left="1416"/>
       </w:pPr>
       <w:r>
@@ -2447,7 +2432,7 @@
     </w:p>
     <w:p>
       <w:pPr>
-        <w:pStyle w:val="Prrafodelista"/>
+        <w:pStyle w:val="ListParagraph"/>
         <w:ind w:left="1416"/>
       </w:pPr>
       <w:r>
@@ -2462,18 +2447,16 @@
     </w:p>
     <w:p>
       <w:pPr>
-        <w:pStyle w:val="Prrafodelista"/>
+        <w:pStyle w:val="ListParagraph"/>
         <w:ind w:left="1416"/>
       </w:pPr>
       <w:r>
         <w:t>- Eliminar mensajes</w:t>
       </w:r>
-      <w:bookmarkStart w:id="1" w:name="_GoBack"/>
-      <w:bookmarkEnd w:id="1"/>
-    </w:p>
-    <w:p>
-      <w:pPr>
-        <w:pStyle w:val="Prrafodelista"/>
+    </w:p>
+    <w:p>
+      <w:pPr>
+        <w:pStyle w:val="ListParagraph"/>
         <w:ind w:left="1416"/>
       </w:pPr>
       <w:r>
@@ -2488,7 +2471,7 @@
     </w:p>
     <w:p>
       <w:pPr>
-        <w:pStyle w:val="Prrafodelista"/>
+        <w:pStyle w:val="ListParagraph"/>
         <w:ind w:left="1416"/>
       </w:pPr>
       <w:r>
@@ -2503,7 +2486,7 @@
     </w:p>
     <w:p>
       <w:pPr>
-        <w:pStyle w:val="Prrafodelista"/>
+        <w:pStyle w:val="ListParagraph"/>
         <w:ind w:left="1416"/>
       </w:pPr>
       <w:r>
@@ -2518,14 +2501,14 @@
     </w:p>
     <w:p>
       <w:pPr>
-        <w:pStyle w:val="Prrafodelista"/>
+        <w:pStyle w:val="ListParagraph"/>
         <w:ind w:left="1416"/>
       </w:pPr>
     </w:p>
     <w:p/>
     <w:p>
       <w:pPr>
-        <w:pStyle w:val="Prrafodelista"/>
+        <w:pStyle w:val="ListParagraph"/>
         <w:ind w:left="1416"/>
       </w:pPr>
     </w:p>
@@ -4214,13 +4197,13 @@
     <w:name w:val="Normal"/>
     <w:qFormat/>
   </w:style>
-  <w:style w:type="character" w:default="1" w:styleId="Fuentedeprrafopredeter">
+  <w:style w:type="character" w:default="1" w:styleId="DefaultParagraphFont">
     <w:name w:val="Default Paragraph Font"/>
     <w:uiPriority w:val="1"/>
     <w:semiHidden/>
     <w:unhideWhenUsed/>
   </w:style>
-  <w:style w:type="table" w:default="1" w:styleId="Tablanormal">
+  <w:style w:type="table" w:default="1" w:styleId="TableNormal">
     <w:name w:val="Normal Table"/>
     <w:uiPriority w:val="99"/>
     <w:semiHidden/>
@@ -4235,13 +4218,13 @@
       </w:tblCellMar>
     </w:tblPr>
   </w:style>
-  <w:style w:type="numbering" w:default="1" w:styleId="Sinlista">
+  <w:style w:type="numbering" w:default="1" w:styleId="NoList">
     <w:name w:val="No List"/>
     <w:uiPriority w:val="99"/>
     <w:semiHidden/>
     <w:unhideWhenUsed/>
   </w:style>
-  <w:style w:type="paragraph" w:styleId="Prrafodelista">
+  <w:style w:type="paragraph" w:styleId="ListParagraph">
     <w:name w:val="List Paragraph"/>
     <w:basedOn w:val="Normal"/>
     <w:uiPriority w:val="34"/>

</xml_diff>